<commit_message>
Added files for week1
</commit_message>
<xml_diff>
--- a/documents/ProjectProposal.docx
+++ b/documents/ProjectProposal.docx
@@ -1,70 +1,94 @@
 
 <file path=word/document.xml><?xml version="1.0" encoding="utf-8"?>
-<w:document xmlns:wpc="http://schemas.microsoft.com/office/word/2010/wordprocessingCanvas" xmlns:mc="http://schemas.openxmlformats.org/markup-compatibility/2006" xmlns:o="urn:schemas-microsoft-com:office:office" xmlns:r="http://schemas.openxmlformats.org/officeDocument/2006/relationships" xmlns:m="http://schemas.openxmlformats.org/officeDocument/2006/math" xmlns:v="urn:schemas-microsoft-com:vml" xmlns:wp14="http://schemas.microsoft.com/office/word/2010/wordprocessingDrawing" xmlns:wp="http://schemas.openxmlformats.org/drawingml/2006/wordprocessingDrawing" xmlns:w10="urn:schemas-microsoft-com:office:word" xmlns:w="http://schemas.openxmlformats.org/wordprocessingml/2006/main" xmlns:w14="http://schemas.microsoft.com/office/word/2010/wordml" xmlns:w15="http://schemas.microsoft.com/office/word/2012/wordml" xmlns:wpg="http://schemas.microsoft.com/office/word/2010/wordprocessingGroup" xmlns:wpi="http://schemas.microsoft.com/office/word/2010/wordprocessingInk" xmlns:wne="http://schemas.microsoft.com/office/word/2006/wordml" xmlns:wps="http://schemas.microsoft.com/office/word/2010/wordprocessingShape" mc:Ignorable="w14 w15 wp14">
+<w:document xmlns:wpc="http://schemas.microsoft.com/office/word/2010/wordprocessingCanvas" xmlns:cx="http://schemas.microsoft.com/office/drawing/2014/chartex" xmlns:cx1="http://schemas.microsoft.com/office/drawing/2015/9/8/chartex" xmlns:mc="http://schemas.openxmlformats.org/markup-compatibility/2006" xmlns:o="urn:schemas-microsoft-com:office:office" xmlns:r="http://schemas.openxmlformats.org/officeDocument/2006/relationships" xmlns:m="http://schemas.openxmlformats.org/officeDocument/2006/math" xmlns:v="urn:schemas-microsoft-com:vml" xmlns:wp14="http://schemas.microsoft.com/office/word/2010/wordprocessingDrawing" xmlns:wp="http://schemas.openxmlformats.org/drawingml/2006/wordprocessingDrawing" xmlns:w10="urn:schemas-microsoft-com:office:word" xmlns:w="http://schemas.openxmlformats.org/wordprocessingml/2006/main" xmlns:w14="http://schemas.microsoft.com/office/word/2010/wordml" xmlns:w15="http://schemas.microsoft.com/office/word/2012/wordml" xmlns:w16se="http://schemas.microsoft.com/office/word/2015/wordml/symex" xmlns:wpg="http://schemas.microsoft.com/office/word/2010/wordprocessingGroup" xmlns:wpi="http://schemas.microsoft.com/office/word/2010/wordprocessingInk" xmlns:wne="http://schemas.microsoft.com/office/word/2006/wordml" xmlns:wps="http://schemas.microsoft.com/office/word/2010/wordprocessingShape" mc:Ignorable="w14 w15 w16se wp14">
   <w:body>
     <w:p>
       <w:pPr>
         <w:spacing w:after="92"/>
-        <w:ind w:left="-5"/>
-      </w:pPr>
+        <w:ind w:left="0" w:firstLine="0"/>
+      </w:pPr>
+      <w:r>
+        <w:t>September 13</w:t>
+      </w:r>
+      <w:r>
+        <w:rPr>
+          <w:vertAlign w:val="superscript"/>
+        </w:rPr>
+        <w:t>th</w:t>
+      </w:r>
+      <w:r>
+        <w:t>, 2016</w:t>
+      </w:r>
+      <w:r>
+        <w:tab/>
+      </w:r>
+      <w:r>
+        <w:tab/>
+      </w:r>
+      <w:r>
+        <w:tab/>
+      </w:r>
+      <w:r>
+        <w:tab/>
+      </w:r>
+      <w:r>
+        <w:tab/>
+      </w:r>
+      <w:r>
+        <w:t xml:space="preserve"> </w:t>
+      </w:r>
       <w:r>
         <w:rPr>
           <w:noProof/>
-          <w:lang w:val="en-US" w:eastAsia="en-US"/>
         </w:rPr>
         <w:drawing>
-          <wp:anchor distT="0" distB="0" distL="114300" distR="114300" simplePos="0" relativeHeight="251658240" behindDoc="0" locked="0" layoutInCell="1" allowOverlap="0">
-            <wp:simplePos x="0" y="0"/>
-            <wp:positionH relativeFrom="column">
-              <wp:posOffset>3323273</wp:posOffset>
-            </wp:positionH>
-            <wp:positionV relativeFrom="paragraph">
-              <wp:posOffset>-25780</wp:posOffset>
-            </wp:positionV>
-            <wp:extent cx="2616200" cy="1257300"/>
-            <wp:effectExtent l="0" t="0" r="0" b="0"/>
-            <wp:wrapSquare wrapText="bothSides"/>
-            <wp:docPr id="150" name="Picture 150"/>
-            <wp:cNvGraphicFramePr/>
+          <wp:inline distT="0" distB="0" distL="0" distR="0" wp14:anchorId="6F9F843B" wp14:editId="55A0CA70">
+            <wp:extent cx="2701818" cy="1914525"/>
+            <wp:effectExtent l="0" t="0" r="3810" b="0"/>
+            <wp:docPr id="1" name="Picture 1" descr="F:\Users\Eugene Oliver\Downloads\20161112_134008.jpg"/>
+            <wp:cNvGraphicFramePr>
+              <a:graphicFrameLocks xmlns:a="http://schemas.openxmlformats.org/drawingml/2006/main" noChangeAspect="1"/>
+            </wp:cNvGraphicFramePr>
             <a:graphic xmlns:a="http://schemas.openxmlformats.org/drawingml/2006/main">
               <a:graphicData uri="http://schemas.openxmlformats.org/drawingml/2006/picture">
                 <pic:pic xmlns:pic="http://schemas.openxmlformats.org/drawingml/2006/picture">
                   <pic:nvPicPr>
-                    <pic:cNvPr id="150" name="Picture 150"/>
-                    <pic:cNvPicPr/>
+                    <pic:cNvPr id="0" name="Picture 1" descr="F:\Users\Eugene Oliver\Downloads\20161112_134008.jpg"/>
+                    <pic:cNvPicPr>
+                      <a:picLocks noChangeAspect="1" noChangeArrowheads="1"/>
+                    </pic:cNvPicPr>
                   </pic:nvPicPr>
                   <pic:blipFill>
-                    <a:blip r:embed="rId7"/>
+                    <a:blip r:embed="rId7" cstate="print">
+                      <a:extLst>
+                        <a:ext uri="{28A0092B-C50C-407E-A947-70E740481C1C}">
+                          <a14:useLocalDpi xmlns:a14="http://schemas.microsoft.com/office/drawing/2010/main" val="0"/>
+                        </a:ext>
+                      </a:extLst>
+                    </a:blip>
+                    <a:srcRect/>
                     <a:stretch>
                       <a:fillRect/>
                     </a:stretch>
                   </pic:blipFill>
-                  <pic:spPr>
+                  <pic:spPr bwMode="auto">
                     <a:xfrm>
                       <a:off x="0" y="0"/>
-                      <a:ext cx="2616200" cy="1257300"/>
+                      <a:ext cx="2706672" cy="1917965"/>
                     </a:xfrm>
                     <a:prstGeom prst="rect">
                       <a:avLst/>
                     </a:prstGeom>
+                    <a:noFill/>
+                    <a:ln>
+                      <a:noFill/>
+                    </a:ln>
                   </pic:spPr>
                 </pic:pic>
               </a:graphicData>
             </a:graphic>
-          </wp:anchor>
+          </wp:inline>
         </w:drawing>
-      </w:r>
-      <w:r>
-        <w:t>September 13</w:t>
-      </w:r>
-      <w:r>
-        <w:rPr>
-          <w:vertAlign w:val="superscript"/>
-        </w:rPr>
-        <w:t>th</w:t>
-      </w:r>
-      <w:r>
-        <w:t xml:space="preserve">, 2016 </w:t>
       </w:r>
     </w:p>
     <w:p>
@@ -91,8 +115,6 @@
         <w:br/>
         <w:t xml:space="preserve">Lifelines: </w:t>
       </w:r>
-      <w:bookmarkStart w:id="0" w:name="_GoBack"/>
-      <w:bookmarkEnd w:id="0"/>
       <w:r>
         <w:rPr>
           <w:b/>
@@ -133,8 +155,21 @@
         <w:t>Eugene Oliver</w:t>
       </w:r>
       <w:r>
-        <w:t xml:space="preserve">  </w:t>
-      </w:r>
+        <w:t xml:space="preserve">, Ryan Do, </w:t>
+      </w:r>
+      <w:proofErr w:type="spellStart"/>
+      <w:r>
+        <w:t>Adriene</w:t>
+      </w:r>
+      <w:proofErr w:type="spellEnd"/>
+      <w:r>
+        <w:t xml:space="preserve"> </w:t>
+      </w:r>
+      <w:proofErr w:type="spellStart"/>
+      <w:r>
+        <w:t>Almacen</w:t>
+      </w:r>
+      <w:proofErr w:type="spellEnd"/>
     </w:p>
     <w:p>
       <w:pPr>
@@ -174,7 +209,28 @@
         <w:ind w:left="-5"/>
       </w:pPr>
       <w:r>
-        <w:t xml:space="preserve">As a student in the Computer Engineering Technology program, I will be integrating the knowledge and skills I have learned from our program into this Internet of Things themed capstone project. This proposal requests the approval to build the hardware portion that will connect to a database as well as to a mobile device application. The internet connected hardware will include a custom PCB with sensors and actuators for </w:t>
+        <w:t>As</w:t>
+      </w:r>
+      <w:r>
+        <w:t xml:space="preserve"> student</w:t>
+      </w:r>
+      <w:r>
+        <w:t>s</w:t>
+      </w:r>
+      <w:r>
+        <w:t xml:space="preserve"> in the Computer E</w:t>
+      </w:r>
+      <w:r>
+        <w:t>ngineering Technology program, we</w:t>
+      </w:r>
+      <w:r>
+        <w:t xml:space="preserve"> will be integr</w:t>
+      </w:r>
+      <w:r>
+        <w:t>ating the knowledge and skills we</w:t>
+      </w:r>
+      <w:r>
+        <w:t xml:space="preserve"> have learned from our program into this Internet of Things themed capstone project. This proposal requests the approval to build the hardware portion that will connect to a database as well as to a mobile device application. The internet connected hardware will include a custom PCB with sensors and actuators for </w:t>
       </w:r>
       <w:r>
         <w:t>testing and finding</w:t>
@@ -240,13 +296,13 @@
         <w:ind w:left="-5"/>
       </w:pPr>
       <w:r>
-        <w:t>In the winter semester I plan to form a group with the following students, who are also building similar hardware this term and working on the mobile application with me</w:t>
-      </w:r>
-      <w:r>
-        <w:t>; Ryan Do and Adriene Almacen</w:t>
-      </w:r>
-      <w:r>
-        <w:t xml:space="preserve">. The hardware will be completed in CENG 317 Hardware Production Techniques independently and the application will be completed in CENG 319 Software Project. These will be integrated together in the subsequent term in CENG 355 Computer Systems Project as a member of a 2 or 3 student group. </w:t>
+        <w:t xml:space="preserve">The hardware </w:t>
+      </w:r>
+      <w:r>
+        <w:t xml:space="preserve">was </w:t>
+      </w:r>
+      <w:r>
+        <w:t xml:space="preserve">completed in CENG 317 Hardware Production Techniques independently and the application will be completed in CENG 319 Software Project. These will be integrated together in the subsequent term in CENG 355 Computer Systems Project as a member of a 2 or 3 student group. </w:t>
       </w:r>
     </w:p>
     <w:p>
@@ -269,7 +325,11 @@
         <w:t xml:space="preserve">the frequency of people that drink and drive and endanger their lives and the lives of others. Using the alcoholic level tester, people can realize how much alcohol is actually in their system and from that can create a solution for their safety instead of going into a bad path. Every year there is a call of help for people to stop drinking and driving, but yet every year there are accidents that always lead to a </w:t>
       </w:r>
       <w:r>
-        <w:t>common problem of alcohol consumption. Studies have shown that out of all the young drinking drivers who cause harm on the road, the largest age group is 19 years of age, which is also a big age group for the use of technology and phones/gadgets. I believe that the more people who use this project will lower the rate of this problem and bring us one step closer to a solution for drinking and driving.</w:t>
+        <w:t xml:space="preserve">common problem of alcohol consumption. Studies have shown that out of all the young drinking drivers who cause harm on the road, the largest age group is 19 years of age, which is also a big age group for the use of technology and phones/gadgets. I believe that the more </w:t>
+      </w:r>
+      <w:r>
+        <w:lastRenderedPageBreak/>
+        <w:t>people who use this project will lower the rate of this problem and bring us one step closer to a solution for drinking and driving.</w:t>
       </w:r>
     </w:p>
     <w:p>
@@ -283,7 +343,22 @@
         <w:ind w:left="-5"/>
       </w:pPr>
       <w:r>
-        <w:t xml:space="preserve">I have searched for prior art via Humber’s IEEE subscription selecting “My Subscribed Content”[1] and have found and read [2] which provides insight into similar efforts. </w:t>
+        <w:t>We</w:t>
+      </w:r>
+      <w:r>
+        <w:t xml:space="preserve"> have searched for prior art via Humber’s IEEE subscription selecting “My Subscribed Content”</w:t>
+      </w:r>
+      <w:r>
+        <w:t xml:space="preserve"> </w:t>
+      </w:r>
+      <w:r>
+        <w:t xml:space="preserve">and have found and read </w:t>
+      </w:r>
+      <w:r>
+        <w:t>three</w:t>
+      </w:r>
+      <w:r>
+        <w:t xml:space="preserve"> which provides insight into similar efforts. </w:t>
       </w:r>
     </w:p>
     <w:p>
@@ -297,14 +372,16 @@
         <w:spacing w:after="253"/>
         <w:ind w:left="-5"/>
       </w:pPr>
-    </w:p>
-    <w:p>
-      <w:pPr>
-        <w:spacing w:after="253"/>
-        <w:ind w:left="-5"/>
-      </w:pPr>
-      <w:r>
-        <w:t xml:space="preserve">In the Computer Engineering Technology program we have learned about the following topics from the respective relevant courses: </w:t>
+      <w:r>
+        <w:t xml:space="preserve">In the Computer Engineering Technology </w:t>
+      </w:r>
+      <w:proofErr w:type="gramStart"/>
+      <w:r>
+        <w:t>program</w:t>
+      </w:r>
+      <w:proofErr w:type="gramEnd"/>
+      <w:r>
+        <w:t xml:space="preserve"> we have learned about the following topics from the respective relevant courses: </w:t>
       </w:r>
     </w:p>
     <w:p>
@@ -316,7 +393,15 @@
         <w:ind w:hanging="361"/>
       </w:pPr>
       <w:r>
-        <w:t xml:space="preserve">Java Docs from CENG 212 Programming Techniques In Java, </w:t>
+        <w:t xml:space="preserve">Java Docs from CENG 212 Programming Techniques </w:t>
+      </w:r>
+      <w:proofErr w:type="gramStart"/>
+      <w:r>
+        <w:t>In</w:t>
+      </w:r>
+      <w:proofErr w:type="gramEnd"/>
+      <w:r>
+        <w:t xml:space="preserve"> Java, </w:t>
       </w:r>
     </w:p>
     <w:p>
@@ -328,7 +413,15 @@
         <w:ind w:hanging="361"/>
       </w:pPr>
       <w:r>
-        <w:t xml:space="preserve">Construction of circuits from CENG 215 Digital And Interfacing Systems, </w:t>
+        <w:t xml:space="preserve">Construction of circuits from CENG 215 Digital </w:t>
+      </w:r>
+      <w:proofErr w:type="gramStart"/>
+      <w:r>
+        <w:t>And</w:t>
+      </w:r>
+      <w:proofErr w:type="gramEnd"/>
+      <w:r>
+        <w:t xml:space="preserve"> Interfacing Systems, </w:t>
       </w:r>
     </w:p>
     <w:p>
@@ -364,7 +457,15 @@
         <w:ind w:hanging="361"/>
       </w:pPr>
       <w:r>
-        <w:t xml:space="preserve">SQL from CENG 254 Database With Java, </w:t>
+        <w:t xml:space="preserve">SQL from CENG 254 Database </w:t>
+      </w:r>
+      <w:proofErr w:type="gramStart"/>
+      <w:r>
+        <w:t>With</w:t>
+      </w:r>
+      <w:proofErr w:type="gramEnd"/>
+      <w:r>
+        <w:t xml:space="preserve"> Java, </w:t>
       </w:r>
     </w:p>
     <w:p>
@@ -555,6 +656,7 @@
         <w:ind w:left="0" w:firstLine="0"/>
       </w:pPr>
       <w:r>
+        <w:lastRenderedPageBreak/>
         <w:t xml:space="preserve"> </w:t>
       </w:r>
     </w:p>
@@ -689,7 +791,6 @@
               <w:rPr>
                 <w:b/>
               </w:rPr>
-              <w:lastRenderedPageBreak/>
               <w:t xml:space="preserve">Phase 1 </w:t>
             </w:r>
           </w:p>
@@ -1374,8 +1475,13 @@
               <w:ind w:left="721" w:right="168" w:hanging="360"/>
               <w:jc w:val="both"/>
             </w:pPr>
-            <w:r>
-              <w:t>i)</w:t>
+            <w:proofErr w:type="spellStart"/>
+            <w:r>
+              <w:t>i</w:t>
+            </w:r>
+            <w:proofErr w:type="spellEnd"/>
+            <w:r>
+              <w:t>)</w:t>
             </w:r>
             <w:r>
               <w:rPr>
@@ -1712,6 +1818,7 @@
               <w:ind w:left="361" w:firstLine="0"/>
             </w:pPr>
             <w:r>
+              <w:lastRenderedPageBreak/>
               <w:t>m)</w:t>
             </w:r>
             <w:r>
@@ -1985,7 +2092,6 @@
               <w:rPr>
                 <w:b/>
               </w:rPr>
-              <w:lastRenderedPageBreak/>
               <w:t xml:space="preserve">Phase 1 Total </w:t>
             </w:r>
           </w:p>
@@ -2719,7 +2825,14 @@
             </w:pPr>
             <w:r>
               <w:tab/>
-              <w:t>i)</w:t>
+            </w:r>
+            <w:proofErr w:type="spellStart"/>
+            <w:r>
+              <w:t>i</w:t>
+            </w:r>
+            <w:proofErr w:type="spellEnd"/>
+            <w:r>
+              <w:t>)</w:t>
             </w:r>
             <w:r>
               <w:rPr>
@@ -3609,6 +3722,7 @@
               <w:rPr>
                 <w:b/>
               </w:rPr>
+              <w:lastRenderedPageBreak/>
               <w:t xml:space="preserve">Material Estimates </w:t>
             </w:r>
           </w:p>
@@ -3730,7 +3844,7 @@
       </w:tr>
       <w:tr>
         <w:trPr>
-          <w:trHeight w:val="4041"/>
+          <w:trHeight w:val="537"/>
         </w:trPr>
         <w:tc>
           <w:tcPr>
@@ -3744,31 +3858,14 @@
           </w:tcPr>
           <w:p>
             <w:pPr>
-              <w:spacing w:after="2" w:line="240" w:lineRule="auto"/>
-              <w:ind w:left="721" w:right="226" w:hanging="360"/>
-              <w:jc w:val="both"/>
-            </w:pPr>
-            <w:r>
-              <w:lastRenderedPageBreak/>
-              <w:t>a)</w:t>
-            </w:r>
-            <w:r>
-              <w:rPr>
-                <w:rFonts w:ascii="Arial" w:eastAsia="Arial" w:hAnsi="Arial" w:cs="Arial"/>
-              </w:rPr>
-              <w:t xml:space="preserve"> </w:t>
-            </w:r>
-            <w:r>
-              <w:t xml:space="preserve">A microcomputer composed of a quad-core Windows 10 IoT core compatible Broadcom BCM2836 SoC with a </w:t>
-            </w:r>
-          </w:p>
-          <w:p>
-            <w:pPr>
-              <w:spacing w:after="0" w:line="259" w:lineRule="auto"/>
-              <w:ind w:left="721" w:right="36" w:firstLine="0"/>
-            </w:pPr>
-            <w:r>
-              <w:t xml:space="preserve">900MHz Application ARM Cortex-A7 32 bit RISC v7-A processor core stacked under 1GB of 450MHz SDRAM, 10/100 Mbit/s Ethernet, GPIO, UART, I²C bus, SPI bus, 8 GB of Secure Digital storage, a power supply, and a USB Wi-Fi adaptor. </w:t>
+              <w:spacing w:after="0" w:line="259" w:lineRule="auto"/>
+              <w:ind w:right="36"/>
+            </w:pPr>
+            <w:r>
+              <w:t>Raspberry Pi 3 Starter Kit</w:t>
+            </w:r>
+            <w:r>
+              <w:t xml:space="preserve"> </w:t>
             </w:r>
           </w:p>
         </w:tc>
@@ -3788,7 +3885,10 @@
               <w:ind w:left="0" w:firstLine="0"/>
             </w:pPr>
             <w:r>
-              <w:t xml:space="preserve">&gt;$80.00 </w:t>
+              <w:t>$119.99</w:t>
+            </w:r>
+            <w:r>
+              <w:t xml:space="preserve"> </w:t>
             </w:r>
           </w:p>
         </w:tc>
@@ -3808,7 +3908,15 @@
               <w:ind w:left="0" w:firstLine="0"/>
             </w:pPr>
             <w:r>
-              <w:t xml:space="preserve">An example of a retailer: [3]. </w:t>
+              <w:t>(</w:t>
+            </w:r>
+            <w:proofErr w:type="spellStart"/>
+            <w:r>
+              <w:t>Canakit</w:t>
+            </w:r>
+            <w:proofErr w:type="spellEnd"/>
+            <w:r>
+              <w:t>) Amazon –B01CCF9BYG</w:t>
             </w:r>
           </w:p>
         </w:tc>
@@ -3831,19 +3939,12 @@
             <w:pPr>
               <w:spacing w:after="0" w:line="259" w:lineRule="auto"/>
               <w:ind w:left="0" w:right="75" w:firstLine="0"/>
-              <w:jc w:val="center"/>
-            </w:pPr>
-            <w:r>
-              <w:t>b)</w:t>
-            </w:r>
-            <w:r>
-              <w:rPr>
-                <w:rFonts w:ascii="Arial" w:eastAsia="Arial" w:hAnsi="Arial" w:cs="Arial"/>
-              </w:rPr>
-              <w:t xml:space="preserve"> </w:t>
-            </w:r>
-            <w:r>
-              <w:t xml:space="preserve">Peripherals with cables </w:t>
+            </w:pPr>
+            <w:r>
+              <w:t xml:space="preserve"> </w:t>
+            </w:r>
+            <w:r>
+              <w:t>Electronics Parts Kit</w:t>
             </w:r>
           </w:p>
         </w:tc>
@@ -3865,6 +3966,9 @@
             <w:r>
               <w:t xml:space="preserve"> </w:t>
             </w:r>
+            <w:r>
+              <w:t>$119.99</w:t>
+            </w:r>
           </w:p>
         </w:tc>
         <w:tc>
@@ -3885,8 +3989,94 @@
             <w:r>
               <w:t xml:space="preserve"> </w:t>
             </w:r>
-          </w:p>
-        </w:tc>
+            <w:r>
+              <w:t>Humber – SKU #163</w:t>
+            </w:r>
+          </w:p>
+        </w:tc>
+      </w:tr>
+      <w:tr>
+        <w:trPr>
+          <w:trHeight w:val="318"/>
+        </w:trPr>
+        <w:tc>
+          <w:tcPr>
+            <w:tcW w:w="3387" w:type="dxa"/>
+            <w:tcBorders>
+              <w:top w:val="single" w:sz="4" w:space="0" w:color="000000"/>
+              <w:left w:val="single" w:sz="4" w:space="0" w:color="000000"/>
+              <w:bottom w:val="single" w:sz="4" w:space="0" w:color="000000"/>
+              <w:right w:val="single" w:sz="4" w:space="0" w:color="000000"/>
+            </w:tcBorders>
+          </w:tcPr>
+          <w:p>
+            <w:pPr>
+              <w:spacing w:after="0" w:line="259" w:lineRule="auto"/>
+            </w:pPr>
+            <w:r>
+              <w:t>MQ-3 Sensor</w:t>
+            </w:r>
+          </w:p>
+          <w:p>
+            <w:pPr>
+              <w:spacing w:after="0" w:line="259" w:lineRule="auto"/>
+            </w:pPr>
+          </w:p>
+        </w:tc>
+        <w:tc>
+          <w:tcPr>
+            <w:tcW w:w="2641" w:type="dxa"/>
+            <w:tcBorders>
+              <w:top w:val="single" w:sz="4" w:space="0" w:color="000000"/>
+              <w:left w:val="single" w:sz="4" w:space="0" w:color="000000"/>
+              <w:bottom w:val="single" w:sz="4" w:space="0" w:color="000000"/>
+              <w:right w:val="single" w:sz="4" w:space="0" w:color="000000"/>
+            </w:tcBorders>
+          </w:tcPr>
+          <w:p>
+            <w:pPr>
+              <w:spacing w:after="0" w:line="259" w:lineRule="auto"/>
+              <w:ind w:left="0" w:firstLine="0"/>
+            </w:pPr>
+            <w:r>
+              <w:t xml:space="preserve"> </w:t>
+            </w:r>
+            <w:r>
+              <w:t>$11.95</w:t>
+            </w:r>
+          </w:p>
+          <w:p>
+            <w:pPr>
+              <w:spacing w:after="0" w:line="259" w:lineRule="auto"/>
+              <w:ind w:left="0" w:firstLine="0"/>
+            </w:pPr>
+          </w:p>
+        </w:tc>
+        <w:tc>
+          <w:tcPr>
+            <w:tcW w:w="3327" w:type="dxa"/>
+            <w:tcBorders>
+              <w:top w:val="single" w:sz="4" w:space="0" w:color="000000"/>
+              <w:left w:val="single" w:sz="4" w:space="0" w:color="000000"/>
+              <w:bottom w:val="single" w:sz="4" w:space="0" w:color="000000"/>
+              <w:right w:val="single" w:sz="4" w:space="0" w:color="000000"/>
+            </w:tcBorders>
+          </w:tcPr>
+          <w:p>
+            <w:pPr>
+              <w:spacing w:after="0" w:line="259" w:lineRule="auto"/>
+              <w:ind w:left="0" w:firstLine="0"/>
+            </w:pPr>
+            <w:r>
+              <w:t>Amazon.ca – B01ISMV6G8</w:t>
+            </w:r>
+            <w:r>
+              <w:br/>
+            </w:r>
+          </w:p>
+        </w:tc>
+        <w:bookmarkStart w:id="0" w:name="_GoBack"/>
+        <w:bookmarkEnd w:id="0"/>
       </w:tr>
       <w:tr>
         <w:trPr>
@@ -3905,19 +4095,9 @@
           <w:p>
             <w:pPr>
               <w:spacing w:after="0" w:line="259" w:lineRule="auto"/>
-              <w:ind w:left="361" w:firstLine="0"/>
-            </w:pPr>
-            <w:r>
-              <w:t>c)</w:t>
-            </w:r>
-            <w:r>
-              <w:rPr>
-                <w:rFonts w:ascii="Arial" w:eastAsia="Arial" w:hAnsi="Arial" w:cs="Arial"/>
-              </w:rPr>
-              <w:t xml:space="preserve"> </w:t>
-            </w:r>
-            <w:r>
-              <w:t xml:space="preserve">Sensors </w:t>
+            </w:pPr>
+            <w:r>
+              <w:t>XD-58C Sensor</w:t>
             </w:r>
           </w:p>
         </w:tc>
@@ -3937,7 +4117,7 @@
               <w:ind w:left="0" w:firstLine="0"/>
             </w:pPr>
             <w:r>
-              <w:t xml:space="preserve"> </w:t>
+              <w:t>$18.99</w:t>
             </w:r>
           </w:p>
         </w:tc>
@@ -3957,14 +4137,7 @@
               <w:ind w:left="0" w:firstLine="0"/>
             </w:pPr>
             <w:r>
-              <w:t xml:space="preserve"> </w:t>
-            </w:r>
-            <w:r>
-              <w:t>Heartbeat Sensor</w:t>
-            </w:r>
-            <w:r>
-              <w:br/>
-              <w:t>MQ-3 Alcohol Sensor</w:t>
+              <w:t>Amazon.ca – B01AUVMFIS</w:t>
             </w:r>
           </w:p>
         </w:tc>
@@ -3989,16 +4162,10 @@
               <w:ind w:left="361" w:firstLine="0"/>
             </w:pPr>
             <w:r>
-              <w:t>d)</w:t>
-            </w:r>
-            <w:r>
-              <w:rPr>
-                <w:rFonts w:ascii="Arial" w:eastAsia="Arial" w:hAnsi="Arial" w:cs="Arial"/>
-              </w:rPr>
-              <w:t xml:space="preserve"> </w:t>
-            </w:r>
-            <w:r>
-              <w:t xml:space="preserve">Actuators </w:t>
+              <w:t>Solder Kit</w:t>
+            </w:r>
+            <w:r>
+              <w:t xml:space="preserve"> </w:t>
             </w:r>
           </w:p>
         </w:tc>
@@ -4020,6 +4187,9 @@
             <w:r>
               <w:t xml:space="preserve"> </w:t>
             </w:r>
+            <w:r>
+              <w:t>~ $40.00</w:t>
+            </w:r>
           </w:p>
         </w:tc>
         <w:tc>
@@ -4039,6 +4209,9 @@
             </w:pPr>
             <w:r>
               <w:t xml:space="preserve"> </w:t>
+            </w:r>
+            <w:r>
+              <w:t>Humber</w:t>
             </w:r>
           </w:p>
         </w:tc>
@@ -4063,16 +4236,7 @@
               <w:ind w:left="361" w:firstLine="0"/>
             </w:pPr>
             <w:r>
-              <w:t>e)</w:t>
-            </w:r>
-            <w:r>
-              <w:rPr>
-                <w:rFonts w:ascii="Arial" w:eastAsia="Arial" w:hAnsi="Arial" w:cs="Arial"/>
-              </w:rPr>
-              <w:t xml:space="preserve"> </w:t>
-            </w:r>
-            <w:r>
-              <w:t xml:space="preserve">Hardware, etc. </w:t>
+              <w:t>Soldering Iron</w:t>
             </w:r>
           </w:p>
         </w:tc>
@@ -4094,6 +4258,9 @@
             <w:r>
               <w:t xml:space="preserve"> </w:t>
             </w:r>
+            <w:r>
+              <w:t>~ $20.00</w:t>
+            </w:r>
           </w:p>
         </w:tc>
         <w:tc>
@@ -4113,6 +4280,9 @@
             </w:pPr>
             <w:r>
               <w:t xml:space="preserve"> </w:t>
+            </w:r>
+            <w:r>
+              <w:t>Humber</w:t>
             </w:r>
           </w:p>
         </w:tc>
@@ -4164,7 +4334,19 @@
               <w:rPr>
                 <w:b/>
               </w:rPr>
-              <w:t xml:space="preserve">&gt;$200.00 </w:t>
+              <w:t xml:space="preserve">~ </w:t>
+            </w:r>
+            <w:r>
+              <w:rPr>
+                <w:b/>
+              </w:rPr>
+              <w:t>$</w:t>
+            </w:r>
+            <w:r>
+              <w:rPr>
+                <w:b/>
+              </w:rPr>
+              <w:t>330.92</w:t>
             </w:r>
           </w:p>
         </w:tc>
@@ -4872,7 +5054,15 @@
         <w:ind w:left="-5"/>
       </w:pPr>
       <w:r>
-        <w:t xml:space="preserve">This proposal presents a plan for providing an IoT solution for </w:t>
+        <w:t xml:space="preserve">This proposal presents a plan for providing an </w:t>
+      </w:r>
+      <w:proofErr w:type="spellStart"/>
+      <w:r>
+        <w:t>IoT</w:t>
+      </w:r>
+      <w:proofErr w:type="spellEnd"/>
+      <w:r>
+        <w:t xml:space="preserve"> solution for </w:t>
       </w:r>
       <w:r>
         <w:t xml:space="preserve">the </w:t>
@@ -4884,7 +5074,21 @@
         <w:t>amount of people that dangerously drink and drive above the alcohol limit</w:t>
       </w:r>
       <w:r>
-        <w:t xml:space="preserve">. This is an opportunity to integrate the knowledge and skills developed in our program to create a collaborative IoT capstone project demonstrating my ability to learn how to support projects such as the initiative described by [3]. I request approval of this project. </w:t>
+        <w:t xml:space="preserve">. This is an opportunity to integrate the knowledge and skills developed in our program to create a collaborative </w:t>
+      </w:r>
+      <w:proofErr w:type="spellStart"/>
+      <w:r>
+        <w:t>IoT</w:t>
+      </w:r>
+      <w:proofErr w:type="spellEnd"/>
+      <w:r>
+        <w:t xml:space="preserve"> capstone project demonstrating my ability to learn how to support projects</w:t>
+      </w:r>
+      <w:r>
+        <w:t xml:space="preserve">. </w:t>
+      </w:r>
+      <w:r>
+        <w:t xml:space="preserve">I request approval of this project. </w:t>
       </w:r>
     </w:p>
     <w:p>
@@ -4893,107 +5097,10 @@
         <w:ind w:left="-5"/>
       </w:pPr>
       <w:r>
-        <w:lastRenderedPageBreak/>
         <w:t xml:space="preserve">References </w:t>
       </w:r>
     </w:p>
-    <w:p>
-      <w:pPr>
-        <w:numPr>
-          <w:ilvl w:val="0"/>
-          <w:numId w:val="2"/>
-        </w:numPr>
-        <w:ind w:hanging="300"/>
-      </w:pPr>
-      <w:r>
-        <w:t xml:space="preserve">Institute of Electrical and Electronics Engineers. (2015, August 28). IEEE Xplore Digital Library </w:t>
-      </w:r>
-    </w:p>
-    <w:p>
-      <w:pPr>
-        <w:spacing w:after="213"/>
-        <w:ind w:left="-5"/>
-      </w:pPr>
-      <w:r>
-        <w:t xml:space="preserve">[Online]. Available: https://ieeexplore.ieee.org/search/advsearch.jsp </w:t>
-      </w:r>
-    </w:p>
-    <w:p>
-      <w:pPr>
-        <w:numPr>
-          <w:ilvl w:val="0"/>
-          <w:numId w:val="2"/>
-        </w:numPr>
-        <w:spacing w:after="204"/>
-        <w:ind w:hanging="300"/>
-      </w:pPr>
-      <w:r>
-        <w:t xml:space="preserve">Segura-Garcia, J.; Felici-Castell, S.; Perez-Solano, J.J.; Cobos, M.; Navarro, J.M., "Low-Cost Alternatives for Urban Noise Nuisance Monitoring Using Wireless Sensor Networks," </w:t>
-      </w:r>
-      <w:r>
-        <w:rPr>
-          <w:i/>
-        </w:rPr>
-        <w:t>Sensors Journal, IEEE</w:t>
-      </w:r>
-      <w:r>
-        <w:t xml:space="preserve">, vol.15, no.2, pp.836,844, Feb. 2015 doi: 10.1109/JSEN.2014.2356342 </w:t>
-      </w:r>
-    </w:p>
-    <w:p>
-      <w:pPr>
-        <w:numPr>
-          <w:ilvl w:val="0"/>
-          <w:numId w:val="2"/>
-        </w:numPr>
-        <w:spacing w:after="208"/>
-        <w:ind w:hanging="300"/>
-      </w:pPr>
-      <w:r>
-        <w:t xml:space="preserve">Creatron. (2015, August 28). Part Number:  RASPI-004499 [Online]. Available: https://www.creatroninc.com/product/raspberry-pi-2-media-starter-kit/ </w:t>
-      </w:r>
-    </w:p>
-    <w:p>
-      <w:pPr>
-        <w:numPr>
-          <w:ilvl w:val="0"/>
-          <w:numId w:val="2"/>
-        </w:numPr>
-        <w:ind w:hanging="300"/>
-      </w:pPr>
-      <w:r>
-        <w:t xml:space="preserve">Upton, Liz. (2015, August 28). Raspberry Pi colocation [Online]. Available: </w:t>
-      </w:r>
-    </w:p>
-    <w:p>
-      <w:pPr>
-        <w:ind w:left="-5"/>
-      </w:pPr>
-      <w:r>
-        <w:t xml:space="preserve">http://raspberrycolocation.com/ </w:t>
-      </w:r>
-    </w:p>
-    <w:p>
-      <w:pPr>
-        <w:ind w:left="-5"/>
-      </w:pPr>
-    </w:p>
-    <w:p>
-      <w:r>
-        <w:t>[5] Arduino Breathalyzer [Online]. Available:</w:t>
-      </w:r>
-    </w:p>
-    <w:p>
-      <w:pPr>
-        <w:ind w:firstLine="0"/>
-      </w:pPr>
-      <w:r>
-        <w:t xml:space="preserve">      </w:t>
-      </w:r>
-      <w:r>
-        <w:t>http://www.instructables.com/id/Arduino-Breathalyzer/</w:t>
-      </w:r>
-    </w:p>
+    <w:p/>
     <w:sectPr>
       <w:footerReference w:type="even" r:id="rId8"/>
       <w:footerReference w:type="default" r:id="rId9"/>
@@ -5007,7 +5114,7 @@
 </file>
 
 <file path=word/endnotes.xml><?xml version="1.0" encoding="utf-8"?>
-<w:endnotes xmlns:wpc="http://schemas.microsoft.com/office/word/2010/wordprocessingCanvas" xmlns:mc="http://schemas.openxmlformats.org/markup-compatibility/2006" xmlns:o="urn:schemas-microsoft-com:office:office" xmlns:r="http://schemas.openxmlformats.org/officeDocument/2006/relationships" xmlns:m="http://schemas.openxmlformats.org/officeDocument/2006/math" xmlns:v="urn:schemas-microsoft-com:vml" xmlns:wp14="http://schemas.microsoft.com/office/word/2010/wordprocessingDrawing" xmlns:wp="http://schemas.openxmlformats.org/drawingml/2006/wordprocessingDrawing" xmlns:w10="urn:schemas-microsoft-com:office:word" xmlns:w="http://schemas.openxmlformats.org/wordprocessingml/2006/main" xmlns:w14="http://schemas.microsoft.com/office/word/2010/wordml" xmlns:w15="http://schemas.microsoft.com/office/word/2012/wordml" xmlns:wpg="http://schemas.microsoft.com/office/word/2010/wordprocessingGroup" xmlns:wpi="http://schemas.microsoft.com/office/word/2010/wordprocessingInk" xmlns:wne="http://schemas.microsoft.com/office/word/2006/wordml" xmlns:wps="http://schemas.microsoft.com/office/word/2010/wordprocessingShape" mc:Ignorable="w14 w15 wp14">
+<w:endnotes xmlns:wpc="http://schemas.microsoft.com/office/word/2010/wordprocessingCanvas" xmlns:cx="http://schemas.microsoft.com/office/drawing/2014/chartex" xmlns:cx1="http://schemas.microsoft.com/office/drawing/2015/9/8/chartex" xmlns:mc="http://schemas.openxmlformats.org/markup-compatibility/2006" xmlns:o="urn:schemas-microsoft-com:office:office" xmlns:r="http://schemas.openxmlformats.org/officeDocument/2006/relationships" xmlns:m="http://schemas.openxmlformats.org/officeDocument/2006/math" xmlns:v="urn:schemas-microsoft-com:vml" xmlns:wp14="http://schemas.microsoft.com/office/word/2010/wordprocessingDrawing" xmlns:wp="http://schemas.openxmlformats.org/drawingml/2006/wordprocessingDrawing" xmlns:w10="urn:schemas-microsoft-com:office:word" xmlns:w="http://schemas.openxmlformats.org/wordprocessingml/2006/main" xmlns:w14="http://schemas.microsoft.com/office/word/2010/wordml" xmlns:w15="http://schemas.microsoft.com/office/word/2012/wordml" xmlns:w16se="http://schemas.microsoft.com/office/word/2015/wordml/symex" xmlns:wpg="http://schemas.microsoft.com/office/word/2010/wordprocessingGroup" xmlns:wpi="http://schemas.microsoft.com/office/word/2010/wordprocessingInk" xmlns:wne="http://schemas.microsoft.com/office/word/2006/wordml" xmlns:wps="http://schemas.microsoft.com/office/word/2010/wordprocessingShape" mc:Ignorable="w14 w15 w16se wp14">
   <w:endnote w:type="separator" w:id="-1">
     <w:p>
       <w:pPr>
@@ -5032,7 +5139,7 @@
 </file>
 
 <file path=word/footer1.xml><?xml version="1.0" encoding="utf-8"?>
-<w:ftr xmlns:wpc="http://schemas.microsoft.com/office/word/2010/wordprocessingCanvas" xmlns:mc="http://schemas.openxmlformats.org/markup-compatibility/2006" xmlns:o="urn:schemas-microsoft-com:office:office" xmlns:r="http://schemas.openxmlformats.org/officeDocument/2006/relationships" xmlns:m="http://schemas.openxmlformats.org/officeDocument/2006/math" xmlns:v="urn:schemas-microsoft-com:vml" xmlns:wp14="http://schemas.microsoft.com/office/word/2010/wordprocessingDrawing" xmlns:wp="http://schemas.openxmlformats.org/drawingml/2006/wordprocessingDrawing" xmlns:w10="urn:schemas-microsoft-com:office:word" xmlns:w="http://schemas.openxmlformats.org/wordprocessingml/2006/main" xmlns:w14="http://schemas.microsoft.com/office/word/2010/wordml" xmlns:w15="http://schemas.microsoft.com/office/word/2012/wordml" xmlns:wpg="http://schemas.microsoft.com/office/word/2010/wordprocessingGroup" xmlns:wpi="http://schemas.microsoft.com/office/word/2010/wordprocessingInk" xmlns:wne="http://schemas.microsoft.com/office/word/2006/wordml" xmlns:wps="http://schemas.microsoft.com/office/word/2010/wordprocessingShape" mc:Ignorable="w14 w15 wp14">
+<w:ftr xmlns:wpc="http://schemas.microsoft.com/office/word/2010/wordprocessingCanvas" xmlns:cx="http://schemas.microsoft.com/office/drawing/2014/chartex" xmlns:cx1="http://schemas.microsoft.com/office/drawing/2015/9/8/chartex" xmlns:mc="http://schemas.openxmlformats.org/markup-compatibility/2006" xmlns:o="urn:schemas-microsoft-com:office:office" xmlns:r="http://schemas.openxmlformats.org/officeDocument/2006/relationships" xmlns:m="http://schemas.openxmlformats.org/officeDocument/2006/math" xmlns:v="urn:schemas-microsoft-com:vml" xmlns:wp14="http://schemas.microsoft.com/office/word/2010/wordprocessingDrawing" xmlns:wp="http://schemas.openxmlformats.org/drawingml/2006/wordprocessingDrawing" xmlns:w10="urn:schemas-microsoft-com:office:word" xmlns:w="http://schemas.openxmlformats.org/wordprocessingml/2006/main" xmlns:w14="http://schemas.microsoft.com/office/word/2010/wordml" xmlns:w15="http://schemas.microsoft.com/office/word/2012/wordml" xmlns:w16se="http://schemas.microsoft.com/office/word/2015/wordml/symex" xmlns:wpg="http://schemas.microsoft.com/office/word/2010/wordprocessingGroup" xmlns:wpi="http://schemas.microsoft.com/office/word/2010/wordprocessingInk" xmlns:wne="http://schemas.microsoft.com/office/word/2006/wordml" xmlns:wps="http://schemas.microsoft.com/office/word/2010/wordprocessingShape" mc:Ignorable="w14 w15 w16se wp14">
   <w:p>
     <w:pPr>
       <w:spacing w:after="220" w:line="259" w:lineRule="auto"/>
@@ -5066,27 +5173,14 @@
     <w:r>
       <w:t xml:space="preserve"> of </w:t>
     </w:r>
-    <w:r>
-      <w:fldChar w:fldCharType="begin"/>
-    </w:r>
-    <w:r>
-      <w:instrText xml:space="preserve"> NUMPAGES   \* MERGEFORMAT </w:instrText>
-    </w:r>
-    <w:r>
-      <w:fldChar w:fldCharType="separate"/>
-    </w:r>
-    <w:r>
-      <w:rPr>
-        <w:b/>
-      </w:rPr>
-      <w:t>5</w:t>
-    </w:r>
-    <w:r>
-      <w:rPr>
-        <w:b/>
-      </w:rPr>
-      <w:fldChar w:fldCharType="end"/>
-    </w:r>
+    <w:fldSimple w:instr=" NUMPAGES   \* MERGEFORMAT ">
+      <w:r>
+        <w:rPr>
+          <w:b/>
+        </w:rPr>
+        <w:t>5</w:t>
+      </w:r>
+    </w:fldSimple>
     <w:r>
       <w:t xml:space="preserve"> </w:t>
     </w:r>
@@ -5104,7 +5198,7 @@
 </file>
 
 <file path=word/footer2.xml><?xml version="1.0" encoding="utf-8"?>
-<w:ftr xmlns:wpc="http://schemas.microsoft.com/office/word/2010/wordprocessingCanvas" xmlns:mc="http://schemas.openxmlformats.org/markup-compatibility/2006" xmlns:o="urn:schemas-microsoft-com:office:office" xmlns:r="http://schemas.openxmlformats.org/officeDocument/2006/relationships" xmlns:m="http://schemas.openxmlformats.org/officeDocument/2006/math" xmlns:v="urn:schemas-microsoft-com:vml" xmlns:wp14="http://schemas.microsoft.com/office/word/2010/wordprocessingDrawing" xmlns:wp="http://schemas.openxmlformats.org/drawingml/2006/wordprocessingDrawing" xmlns:w10="urn:schemas-microsoft-com:office:word" xmlns:w="http://schemas.openxmlformats.org/wordprocessingml/2006/main" xmlns:w14="http://schemas.microsoft.com/office/word/2010/wordml" xmlns:w15="http://schemas.microsoft.com/office/word/2012/wordml" xmlns:wpg="http://schemas.microsoft.com/office/word/2010/wordprocessingGroup" xmlns:wpi="http://schemas.microsoft.com/office/word/2010/wordprocessingInk" xmlns:wne="http://schemas.microsoft.com/office/word/2006/wordml" xmlns:wps="http://schemas.microsoft.com/office/word/2010/wordprocessingShape" mc:Ignorable="w14 w15 wp14">
+<w:ftr xmlns:wpc="http://schemas.microsoft.com/office/word/2010/wordprocessingCanvas" xmlns:cx="http://schemas.microsoft.com/office/drawing/2014/chartex" xmlns:cx1="http://schemas.microsoft.com/office/drawing/2015/9/8/chartex" xmlns:mc="http://schemas.openxmlformats.org/markup-compatibility/2006" xmlns:o="urn:schemas-microsoft-com:office:office" xmlns:r="http://schemas.openxmlformats.org/officeDocument/2006/relationships" xmlns:m="http://schemas.openxmlformats.org/officeDocument/2006/math" xmlns:v="urn:schemas-microsoft-com:vml" xmlns:wp14="http://schemas.microsoft.com/office/word/2010/wordprocessingDrawing" xmlns:wp="http://schemas.openxmlformats.org/drawingml/2006/wordprocessingDrawing" xmlns:w10="urn:schemas-microsoft-com:office:word" xmlns:w="http://schemas.openxmlformats.org/wordprocessingml/2006/main" xmlns:w14="http://schemas.microsoft.com/office/word/2010/wordml" xmlns:w15="http://schemas.microsoft.com/office/word/2012/wordml" xmlns:w16se="http://schemas.microsoft.com/office/word/2015/wordml/symex" xmlns:wpg="http://schemas.microsoft.com/office/word/2010/wordprocessingGroup" xmlns:wpi="http://schemas.microsoft.com/office/word/2010/wordprocessingInk" xmlns:wne="http://schemas.microsoft.com/office/word/2006/wordml" xmlns:wps="http://schemas.microsoft.com/office/word/2010/wordprocessingShape" mc:Ignorable="w14 w15 w16se wp14">
   <w:p>
     <w:pPr>
       <w:spacing w:after="220" w:line="259" w:lineRule="auto"/>
@@ -5128,7 +5222,7 @@
         <w:b/>
         <w:noProof/>
       </w:rPr>
-      <w:t>6</w:t>
+      <w:t>3</w:t>
     </w:r>
     <w:r>
       <w:rPr>
@@ -5139,29 +5233,15 @@
     <w:r>
       <w:t xml:space="preserve"> of </w:t>
     </w:r>
-    <w:r>
-      <w:fldChar w:fldCharType="begin"/>
-    </w:r>
-    <w:r>
-      <w:instrText xml:space="preserve"> NUMPAGES   \* MERGEFORMAT </w:instrText>
-    </w:r>
-    <w:r>
-      <w:fldChar w:fldCharType="separate"/>
-    </w:r>
-    <w:r>
-      <w:rPr>
-        <w:b/>
-        <w:noProof/>
-      </w:rPr>
-      <w:t>6</w:t>
-    </w:r>
-    <w:r>
-      <w:rPr>
-        <w:b/>
-        <w:noProof/>
-      </w:rPr>
-      <w:fldChar w:fldCharType="end"/>
-    </w:r>
+    <w:fldSimple w:instr=" NUMPAGES   \* MERGEFORMAT ">
+      <w:r>
+        <w:rPr>
+          <w:b/>
+          <w:noProof/>
+        </w:rPr>
+        <w:t>5</w:t>
+      </w:r>
+    </w:fldSimple>
     <w:r>
       <w:t xml:space="preserve"> </w:t>
     </w:r>
@@ -5179,7 +5259,7 @@
 </file>
 
 <file path=word/footer3.xml><?xml version="1.0" encoding="utf-8"?>
-<w:ftr xmlns:wpc="http://schemas.microsoft.com/office/word/2010/wordprocessingCanvas" xmlns:mc="http://schemas.openxmlformats.org/markup-compatibility/2006" xmlns:o="urn:schemas-microsoft-com:office:office" xmlns:r="http://schemas.openxmlformats.org/officeDocument/2006/relationships" xmlns:m="http://schemas.openxmlformats.org/officeDocument/2006/math" xmlns:v="urn:schemas-microsoft-com:vml" xmlns:wp14="http://schemas.microsoft.com/office/word/2010/wordprocessingDrawing" xmlns:wp="http://schemas.openxmlformats.org/drawingml/2006/wordprocessingDrawing" xmlns:w10="urn:schemas-microsoft-com:office:word" xmlns:w="http://schemas.openxmlformats.org/wordprocessingml/2006/main" xmlns:w14="http://schemas.microsoft.com/office/word/2010/wordml" xmlns:w15="http://schemas.microsoft.com/office/word/2012/wordml" xmlns:wpg="http://schemas.microsoft.com/office/word/2010/wordprocessingGroup" xmlns:wpi="http://schemas.microsoft.com/office/word/2010/wordprocessingInk" xmlns:wne="http://schemas.microsoft.com/office/word/2006/wordml" xmlns:wps="http://schemas.microsoft.com/office/word/2010/wordprocessingShape" mc:Ignorable="w14 w15 wp14">
+<w:ftr xmlns:wpc="http://schemas.microsoft.com/office/word/2010/wordprocessingCanvas" xmlns:cx="http://schemas.microsoft.com/office/drawing/2014/chartex" xmlns:cx1="http://schemas.microsoft.com/office/drawing/2015/9/8/chartex" xmlns:mc="http://schemas.openxmlformats.org/markup-compatibility/2006" xmlns:o="urn:schemas-microsoft-com:office:office" xmlns:r="http://schemas.openxmlformats.org/officeDocument/2006/relationships" xmlns:m="http://schemas.openxmlformats.org/officeDocument/2006/math" xmlns:v="urn:schemas-microsoft-com:vml" xmlns:wp14="http://schemas.microsoft.com/office/word/2010/wordprocessingDrawing" xmlns:wp="http://schemas.openxmlformats.org/drawingml/2006/wordprocessingDrawing" xmlns:w10="urn:schemas-microsoft-com:office:word" xmlns:w="http://schemas.openxmlformats.org/wordprocessingml/2006/main" xmlns:w14="http://schemas.microsoft.com/office/word/2010/wordml" xmlns:w15="http://schemas.microsoft.com/office/word/2012/wordml" xmlns:w16se="http://schemas.microsoft.com/office/word/2015/wordml/symex" xmlns:wpg="http://schemas.microsoft.com/office/word/2010/wordprocessingGroup" xmlns:wpi="http://schemas.microsoft.com/office/word/2010/wordprocessingInk" xmlns:wne="http://schemas.microsoft.com/office/word/2006/wordml" xmlns:wps="http://schemas.microsoft.com/office/word/2010/wordprocessingShape" mc:Ignorable="w14 w15 w16se wp14">
   <w:p>
     <w:pPr>
       <w:spacing w:after="220" w:line="259" w:lineRule="auto"/>
@@ -5213,27 +5293,14 @@
     <w:r>
       <w:t xml:space="preserve"> of </w:t>
     </w:r>
-    <w:r>
-      <w:fldChar w:fldCharType="begin"/>
-    </w:r>
-    <w:r>
-      <w:instrText xml:space="preserve"> NUMPAGES   \* MERGEFORMAT </w:instrText>
-    </w:r>
-    <w:r>
-      <w:fldChar w:fldCharType="separate"/>
-    </w:r>
-    <w:r>
-      <w:rPr>
-        <w:b/>
-      </w:rPr>
-      <w:t>5</w:t>
-    </w:r>
-    <w:r>
-      <w:rPr>
-        <w:b/>
-      </w:rPr>
-      <w:fldChar w:fldCharType="end"/>
-    </w:r>
+    <w:fldSimple w:instr=" NUMPAGES   \* MERGEFORMAT ">
+      <w:r>
+        <w:rPr>
+          <w:b/>
+        </w:rPr>
+        <w:t>5</w:t>
+      </w:r>
+    </w:fldSimple>
     <w:r>
       <w:t xml:space="preserve"> </w:t>
     </w:r>
@@ -5251,7 +5318,7 @@
 </file>
 
 <file path=word/footnotes.xml><?xml version="1.0" encoding="utf-8"?>
-<w:footnotes xmlns:wpc="http://schemas.microsoft.com/office/word/2010/wordprocessingCanvas" xmlns:mc="http://schemas.openxmlformats.org/markup-compatibility/2006" xmlns:o="urn:schemas-microsoft-com:office:office" xmlns:r="http://schemas.openxmlformats.org/officeDocument/2006/relationships" xmlns:m="http://schemas.openxmlformats.org/officeDocument/2006/math" xmlns:v="urn:schemas-microsoft-com:vml" xmlns:wp14="http://schemas.microsoft.com/office/word/2010/wordprocessingDrawing" xmlns:wp="http://schemas.openxmlformats.org/drawingml/2006/wordprocessingDrawing" xmlns:w10="urn:schemas-microsoft-com:office:word" xmlns:w="http://schemas.openxmlformats.org/wordprocessingml/2006/main" xmlns:w14="http://schemas.microsoft.com/office/word/2010/wordml" xmlns:w15="http://schemas.microsoft.com/office/word/2012/wordml" xmlns:wpg="http://schemas.microsoft.com/office/word/2010/wordprocessingGroup" xmlns:wpi="http://schemas.microsoft.com/office/word/2010/wordprocessingInk" xmlns:wne="http://schemas.microsoft.com/office/word/2006/wordml" xmlns:wps="http://schemas.microsoft.com/office/word/2010/wordprocessingShape" mc:Ignorable="w14 w15 wp14">
+<w:footnotes xmlns:wpc="http://schemas.microsoft.com/office/word/2010/wordprocessingCanvas" xmlns:cx="http://schemas.microsoft.com/office/drawing/2014/chartex" xmlns:cx1="http://schemas.microsoft.com/office/drawing/2015/9/8/chartex" xmlns:mc="http://schemas.openxmlformats.org/markup-compatibility/2006" xmlns:o="urn:schemas-microsoft-com:office:office" xmlns:r="http://schemas.openxmlformats.org/officeDocument/2006/relationships" xmlns:m="http://schemas.openxmlformats.org/officeDocument/2006/math" xmlns:v="urn:schemas-microsoft-com:vml" xmlns:wp14="http://schemas.microsoft.com/office/word/2010/wordprocessingDrawing" xmlns:wp="http://schemas.openxmlformats.org/drawingml/2006/wordprocessingDrawing" xmlns:w10="urn:schemas-microsoft-com:office:word" xmlns:w="http://schemas.openxmlformats.org/wordprocessingml/2006/main" xmlns:w14="http://schemas.microsoft.com/office/word/2010/wordml" xmlns:w15="http://schemas.microsoft.com/office/word/2012/wordml" xmlns:w16se="http://schemas.microsoft.com/office/word/2015/wordml/symex" xmlns:wpg="http://schemas.microsoft.com/office/word/2010/wordprocessingGroup" xmlns:wpi="http://schemas.microsoft.com/office/word/2010/wordprocessingInk" xmlns:wne="http://schemas.microsoft.com/office/word/2006/wordml" xmlns:wps="http://schemas.microsoft.com/office/word/2010/wordprocessingShape" mc:Ignorable="w14 w15 w16se wp14">
   <w:footnote w:type="separator" w:id="-1">
     <w:p>
       <w:pPr>
@@ -5276,7 +5343,7 @@
 </file>
 
 <file path=word/numbering.xml><?xml version="1.0" encoding="utf-8"?>
-<w:numbering xmlns:wpc="http://schemas.microsoft.com/office/word/2010/wordprocessingCanvas" xmlns:mc="http://schemas.openxmlformats.org/markup-compatibility/2006" xmlns:o="urn:schemas-microsoft-com:office:office" xmlns:r="http://schemas.openxmlformats.org/officeDocument/2006/relationships" xmlns:m="http://schemas.openxmlformats.org/officeDocument/2006/math" xmlns:v="urn:schemas-microsoft-com:vml" xmlns:wp14="http://schemas.microsoft.com/office/word/2010/wordprocessingDrawing" xmlns:wp="http://schemas.openxmlformats.org/drawingml/2006/wordprocessingDrawing" xmlns:w10="urn:schemas-microsoft-com:office:word" xmlns:w="http://schemas.openxmlformats.org/wordprocessingml/2006/main" xmlns:w14="http://schemas.microsoft.com/office/word/2010/wordml" xmlns:w15="http://schemas.microsoft.com/office/word/2012/wordml" xmlns:wpg="http://schemas.microsoft.com/office/word/2010/wordprocessingGroup" xmlns:wpi="http://schemas.microsoft.com/office/word/2010/wordprocessingInk" xmlns:wne="http://schemas.microsoft.com/office/word/2006/wordml" xmlns:wps="http://schemas.microsoft.com/office/word/2010/wordprocessingShape" mc:Ignorable="w14 w15 wp14">
+<w:numbering xmlns:wpc="http://schemas.microsoft.com/office/word/2010/wordprocessingCanvas" xmlns:cx="http://schemas.microsoft.com/office/drawing/2014/chartex" xmlns:cx1="http://schemas.microsoft.com/office/drawing/2015/9/8/chartex" xmlns:mc="http://schemas.openxmlformats.org/markup-compatibility/2006" xmlns:o="urn:schemas-microsoft-com:office:office" xmlns:r="http://schemas.openxmlformats.org/officeDocument/2006/relationships" xmlns:m="http://schemas.openxmlformats.org/officeDocument/2006/math" xmlns:v="urn:schemas-microsoft-com:vml" xmlns:wp14="http://schemas.microsoft.com/office/word/2010/wordprocessingDrawing" xmlns:wp="http://schemas.openxmlformats.org/drawingml/2006/wordprocessingDrawing" xmlns:w10="urn:schemas-microsoft-com:office:word" xmlns:w="http://schemas.openxmlformats.org/wordprocessingml/2006/main" xmlns:w14="http://schemas.microsoft.com/office/word/2010/wordml" xmlns:w15="http://schemas.microsoft.com/office/word/2012/wordml" xmlns:w16se="http://schemas.microsoft.com/office/word/2015/wordml/symex" xmlns:wpg="http://schemas.microsoft.com/office/word/2010/wordprocessingGroup" xmlns:wpi="http://schemas.microsoft.com/office/word/2010/wordprocessingInk" xmlns:wne="http://schemas.microsoft.com/office/word/2006/wordml" xmlns:wps="http://schemas.microsoft.com/office/word/2010/wordprocessingShape" mc:Ignorable="w14 w15 w16se wp14">
   <w:abstractNum w:abstractNumId="0" w15:restartNumberingAfterBreak="0">
     <w:nsid w:val="33B2658B"/>
     <w:multiLevelType w:val="hybridMultilevel"/>
@@ -5701,17 +5768,109 @@
       </w:rPr>
     </w:lvl>
   </w:abstractNum>
+  <w:abstractNum w:abstractNumId="2" w15:restartNumberingAfterBreak="0">
+    <w:nsid w:val="63B15460"/>
+    <w:multiLevelType w:val="hybridMultilevel"/>
+    <w:tmpl w:val="6D885EBC"/>
+    <w:lvl w:ilvl="0" w:tplc="10090011">
+      <w:start w:val="1"/>
+      <w:numFmt w:val="decimal"/>
+      <w:lvlText w:val="%1)"/>
+      <w:lvlJc w:val="left"/>
+      <w:pPr>
+        <w:ind w:left="720" w:hanging="360"/>
+      </w:pPr>
+      <w:rPr>
+        <w:rFonts w:hint="default"/>
+      </w:rPr>
+    </w:lvl>
+    <w:lvl w:ilvl="1" w:tplc="10090019" w:tentative="1">
+      <w:start w:val="1"/>
+      <w:numFmt w:val="lowerLetter"/>
+      <w:lvlText w:val="%2."/>
+      <w:lvlJc w:val="left"/>
+      <w:pPr>
+        <w:ind w:left="1440" w:hanging="360"/>
+      </w:pPr>
+    </w:lvl>
+    <w:lvl w:ilvl="2" w:tplc="1009001B" w:tentative="1">
+      <w:start w:val="1"/>
+      <w:numFmt w:val="lowerRoman"/>
+      <w:lvlText w:val="%3."/>
+      <w:lvlJc w:val="right"/>
+      <w:pPr>
+        <w:ind w:left="2160" w:hanging="180"/>
+      </w:pPr>
+    </w:lvl>
+    <w:lvl w:ilvl="3" w:tplc="1009000F" w:tentative="1">
+      <w:start w:val="1"/>
+      <w:numFmt w:val="decimal"/>
+      <w:lvlText w:val="%4."/>
+      <w:lvlJc w:val="left"/>
+      <w:pPr>
+        <w:ind w:left="2880" w:hanging="360"/>
+      </w:pPr>
+    </w:lvl>
+    <w:lvl w:ilvl="4" w:tplc="10090019" w:tentative="1">
+      <w:start w:val="1"/>
+      <w:numFmt w:val="lowerLetter"/>
+      <w:lvlText w:val="%5."/>
+      <w:lvlJc w:val="left"/>
+      <w:pPr>
+        <w:ind w:left="3600" w:hanging="360"/>
+      </w:pPr>
+    </w:lvl>
+    <w:lvl w:ilvl="5" w:tplc="1009001B" w:tentative="1">
+      <w:start w:val="1"/>
+      <w:numFmt w:val="lowerRoman"/>
+      <w:lvlText w:val="%6."/>
+      <w:lvlJc w:val="right"/>
+      <w:pPr>
+        <w:ind w:left="4320" w:hanging="180"/>
+      </w:pPr>
+    </w:lvl>
+    <w:lvl w:ilvl="6" w:tplc="1009000F" w:tentative="1">
+      <w:start w:val="1"/>
+      <w:numFmt w:val="decimal"/>
+      <w:lvlText w:val="%7."/>
+      <w:lvlJc w:val="left"/>
+      <w:pPr>
+        <w:ind w:left="5040" w:hanging="360"/>
+      </w:pPr>
+    </w:lvl>
+    <w:lvl w:ilvl="7" w:tplc="10090019" w:tentative="1">
+      <w:start w:val="1"/>
+      <w:numFmt w:val="lowerLetter"/>
+      <w:lvlText w:val="%8."/>
+      <w:lvlJc w:val="left"/>
+      <w:pPr>
+        <w:ind w:left="5760" w:hanging="360"/>
+      </w:pPr>
+    </w:lvl>
+    <w:lvl w:ilvl="8" w:tplc="1009001B" w:tentative="1">
+      <w:start w:val="1"/>
+      <w:numFmt w:val="lowerRoman"/>
+      <w:lvlText w:val="%9."/>
+      <w:lvlJc w:val="right"/>
+      <w:pPr>
+        <w:ind w:left="6480" w:hanging="180"/>
+      </w:pPr>
+    </w:lvl>
+  </w:abstractNum>
   <w:num w:numId="1">
     <w:abstractNumId w:val="1"/>
   </w:num>
   <w:num w:numId="2">
     <w:abstractNumId w:val="0"/>
   </w:num>
+  <w:num w:numId="3">
+    <w:abstractNumId w:val="2"/>
+  </w:num>
 </w:numbering>
 </file>
 
 <file path=word/styles.xml><?xml version="1.0" encoding="utf-8"?>
-<w:styles xmlns:mc="http://schemas.openxmlformats.org/markup-compatibility/2006" xmlns:r="http://schemas.openxmlformats.org/officeDocument/2006/relationships" xmlns:w="http://schemas.openxmlformats.org/wordprocessingml/2006/main" xmlns:w14="http://schemas.microsoft.com/office/word/2010/wordml" xmlns:w15="http://schemas.microsoft.com/office/word/2012/wordml" mc:Ignorable="w14 w15">
+<w:styles xmlns:mc="http://schemas.openxmlformats.org/markup-compatibility/2006" xmlns:r="http://schemas.openxmlformats.org/officeDocument/2006/relationships" xmlns:w="http://schemas.openxmlformats.org/wordprocessingml/2006/main" xmlns:w14="http://schemas.microsoft.com/office/word/2010/wordml" xmlns:w15="http://schemas.microsoft.com/office/word/2012/wordml" xmlns:w16se="http://schemas.microsoft.com/office/word/2015/wordml/symex" mc:Ignorable="w14 w15 w16se">
   <w:docDefaults>
     <w:rPrDefault>
       <w:rPr>
@@ -6213,6 +6372,17 @@
       </w:tblCellMar>
     </w:tblPr>
   </w:style>
+  <w:style w:type="paragraph" w:styleId="ListParagraph">
+    <w:name w:val="List Paragraph"/>
+    <w:basedOn w:val="Normal"/>
+    <w:uiPriority w:val="34"/>
+    <w:qFormat/>
+    <w:rsid w:val="00413916"/>
+    <w:pPr>
+      <w:ind w:left="720"/>
+      <w:contextualSpacing/>
+    </w:pPr>
+  </w:style>
 </w:styles>
 </file>
 

</xml_diff>